<commit_message>
updated log with self-reflection
</commit_message>
<xml_diff>
--- a/Riccardo_Waardenburg_16087666.docx
+++ b/Riccardo_Waardenburg_16087666.docx
@@ -144,19 +144,15 @@
     </w:p>
     <w:p>
       <w:pPr>
-        <w:spacing w:before="100" w:beforeAutospacing="1" w:after="100" w:afterAutospacing="1" w:line="240" w:lineRule="auto"/>
-        <w:rPr>
-          <w:rFonts w:ascii="Times New Roman" w:eastAsia="Times New Roman" w:hAnsi="Times New Roman" w:cs="Times New Roman"/>
-          <w:sz w:val="24"/>
-          <w:szCs w:val="24"/>
-          <w:lang w:val="en-GB" w:eastAsia="nl-NL"/>
-        </w:rPr>
-      </w:pPr>
-      <w:r>
-        <w:rPr>
-          <w:rFonts w:ascii="Times New Roman" w:eastAsia="Times New Roman" w:hAnsi="Times New Roman" w:cs="Times New Roman"/>
-          <w:sz w:val="24"/>
-          <w:szCs w:val="24"/>
+        <w:pStyle w:val="Titel"/>
+        <w:rPr>
+          <w:rFonts w:eastAsia="Times New Roman"/>
+          <w:lang w:val="en-GB" w:eastAsia="nl-NL"/>
+        </w:rPr>
+      </w:pPr>
+      <w:r>
+        <w:rPr>
+          <w:rFonts w:eastAsia="Times New Roman"/>
           <w:lang w:val="en-GB" w:eastAsia="nl-NL"/>
         </w:rPr>
         <w:t>Study Log:</w:t>
@@ -164,28 +160,29 @@
     </w:p>
     <w:p>
       <w:pPr>
-        <w:spacing w:before="100" w:beforeAutospacing="1" w:after="100" w:afterAutospacing="1" w:line="240" w:lineRule="auto"/>
-        <w:rPr>
-          <w:rFonts w:ascii="Times New Roman" w:eastAsia="Times New Roman" w:hAnsi="Times New Roman" w:cs="Times New Roman"/>
-          <w:sz w:val="24"/>
-          <w:szCs w:val="24"/>
-          <w:lang w:val="en-GB" w:eastAsia="nl-NL"/>
-        </w:rPr>
-      </w:pPr>
-      <w:r>
-        <w:rPr>
-          <w:rFonts w:ascii="Times New Roman" w:eastAsia="Times New Roman" w:hAnsi="Times New Roman" w:cs="Times New Roman"/>
-          <w:sz w:val="24"/>
-          <w:szCs w:val="24"/>
-          <w:lang w:val="en-GB" w:eastAsia="nl-NL"/>
-        </w:rPr>
-        <w:t>for each used source (per video/article):</w:t>
-      </w:r>
-      <w:r>
-        <w:rPr>
-          <w:rFonts w:ascii="Times New Roman" w:eastAsia="Times New Roman" w:hAnsi="Times New Roman" w:cs="Times New Roman"/>
-          <w:sz w:val="24"/>
-          <w:szCs w:val="24"/>
+        <w:pStyle w:val="Kop1"/>
+        <w:rPr>
+          <w:rFonts w:eastAsia="Times New Roman"/>
+          <w:lang w:val="en-GB" w:eastAsia="nl-NL"/>
+        </w:rPr>
+      </w:pPr>
+      <w:r>
+        <w:rPr>
+          <w:rFonts w:eastAsia="Times New Roman"/>
+          <w:lang w:val="en-GB" w:eastAsia="nl-NL"/>
+        </w:rPr>
+        <w:t>F</w:t>
+      </w:r>
+      <w:r>
+        <w:rPr>
+          <w:rFonts w:eastAsia="Times New Roman"/>
+          <w:lang w:val="en-GB" w:eastAsia="nl-NL"/>
+        </w:rPr>
+        <w:t>or each used source (per video/article):</w:t>
+      </w:r>
+      <w:r>
+        <w:rPr>
+          <w:rFonts w:eastAsia="Times New Roman"/>
           <w:lang w:val="en-GB" w:eastAsia="nl-NL"/>
         </w:rPr>
         <w:t xml:space="preserve"> W3Schools</w:t>
@@ -307,28 +304,15 @@
         </w:rPr>
         <w:t>- how did I implement this in my project</w:t>
       </w:r>
-    </w:p>
-    <w:p>
-      <w:pPr>
-        <w:spacing w:before="100" w:beforeAutospacing="1" w:after="100" w:afterAutospacing="1" w:line="240" w:lineRule="auto"/>
-        <w:rPr>
-          <w:rFonts w:ascii="Times New Roman" w:eastAsia="Times New Roman" w:hAnsi="Times New Roman" w:cs="Times New Roman"/>
-          <w:sz w:val="24"/>
-          <w:szCs w:val="24"/>
-          <w:lang w:val="en-GB" w:eastAsia="nl-NL"/>
-        </w:rPr>
-      </w:pPr>
-      <w:r>
-        <w:rPr>
-          <w:rFonts w:ascii="Times New Roman" w:eastAsia="Times New Roman" w:hAnsi="Times New Roman" w:cs="Times New Roman"/>
-          <w:sz w:val="24"/>
-          <w:szCs w:val="24"/>
-          <w:lang w:val="en-GB" w:eastAsia="nl-NL"/>
-        </w:rPr>
-        <w:t>\</w:t>
-      </w:r>
-      <w:bookmarkStart w:id="0" w:name="_GoBack"/>
-      <w:bookmarkEnd w:id="0"/>
+      <w:r>
+        <w:rPr>
+          <w:rFonts w:ascii="Times New Roman" w:eastAsia="Times New Roman" w:hAnsi="Times New Roman" w:cs="Times New Roman"/>
+          <w:sz w:val="24"/>
+          <w:szCs w:val="24"/>
+          <w:lang w:val="en-GB" w:eastAsia="nl-NL"/>
+        </w:rPr>
+        <w:t>/</w:t>
+      </w:r>
       <w:r>
         <w:rPr>
           <w:rFonts w:ascii="Times New Roman" w:eastAsia="Times New Roman" w:hAnsi="Times New Roman" w:cs="Times New Roman"/>
@@ -359,39 +343,29 @@
     </w:p>
     <w:p>
       <w:pPr>
-        <w:spacing w:before="100" w:beforeAutospacing="1" w:after="100" w:afterAutospacing="1" w:line="240" w:lineRule="auto"/>
-        <w:rPr>
-          <w:rFonts w:ascii="Times New Roman" w:eastAsia="Times New Roman" w:hAnsi="Times New Roman" w:cs="Times New Roman"/>
-          <w:sz w:val="24"/>
-          <w:szCs w:val="24"/>
-          <w:lang w:val="en-GB" w:eastAsia="nl-NL"/>
-        </w:rPr>
-      </w:pPr>
-    </w:p>
-    <w:p>
-      <w:pPr>
-        <w:spacing w:before="100" w:beforeAutospacing="1" w:after="100" w:afterAutospacing="1" w:line="240" w:lineRule="auto"/>
-        <w:rPr>
-          <w:rFonts w:ascii="Times New Roman" w:eastAsia="Times New Roman" w:hAnsi="Times New Roman" w:cs="Times New Roman"/>
-          <w:sz w:val="24"/>
-          <w:szCs w:val="24"/>
-          <w:lang w:val="en-GB" w:eastAsia="nl-NL"/>
-        </w:rPr>
-      </w:pPr>
-      <w:r>
-        <w:rPr>
-          <w:rFonts w:ascii="Times New Roman" w:eastAsia="Times New Roman" w:hAnsi="Times New Roman" w:cs="Times New Roman"/>
-          <w:sz w:val="24"/>
-          <w:szCs w:val="24"/>
-          <w:lang w:val="en-GB" w:eastAsia="nl-NL"/>
-        </w:rPr>
-        <w:t>for each used source (per video/article):</w:t>
-      </w:r>
-      <w:r>
-        <w:rPr>
-          <w:rFonts w:ascii="Times New Roman" w:eastAsia="Times New Roman" w:hAnsi="Times New Roman" w:cs="Times New Roman"/>
-          <w:sz w:val="24"/>
-          <w:szCs w:val="24"/>
+        <w:pStyle w:val="Kop1"/>
+        <w:rPr>
+          <w:rFonts w:eastAsia="Times New Roman"/>
+          <w:lang w:val="en-GB" w:eastAsia="nl-NL"/>
+        </w:rPr>
+      </w:pPr>
+      <w:r>
+        <w:rPr>
+          <w:rFonts w:eastAsia="Times New Roman"/>
+          <w:lang w:val="en-GB" w:eastAsia="nl-NL"/>
+        </w:rPr>
+        <w:t>F</w:t>
+      </w:r>
+      <w:r>
+        <w:rPr>
+          <w:rFonts w:eastAsia="Times New Roman"/>
+          <w:lang w:val="en-GB" w:eastAsia="nl-NL"/>
+        </w:rPr>
+        <w:t>or each used source (per video/article):</w:t>
+      </w:r>
+      <w:r>
+        <w:rPr>
+          <w:rFonts w:eastAsia="Times New Roman"/>
           <w:lang w:val="en-GB" w:eastAsia="nl-NL"/>
         </w:rPr>
         <w:t xml:space="preserve"> Microsoft EdX course</w:t>
@@ -606,54 +580,35 @@
           <w:szCs w:val="24"/>
           <w:lang w:val="en-GB" w:eastAsia="nl-NL"/>
         </w:rPr>
-        <w:t xml:space="preserve">impact of the course would be my choice of code writing program, which in my case would </w:t>
-      </w:r>
-      <w:r>
-        <w:rPr>
-          <w:rFonts w:ascii="Times New Roman" w:eastAsia="Times New Roman" w:hAnsi="Times New Roman" w:cs="Times New Roman"/>
-          <w:sz w:val="24"/>
-          <w:szCs w:val="24"/>
+        <w:t>impact of the course would be my choice of code writing program, which in my case would be visual studios code. With this however, came their way of programming/lay-out conventions. Which I still follow to this day with proper indenting and order of operations.</w:t>
+      </w:r>
+    </w:p>
+    <w:p>
+      <w:pPr>
+        <w:pStyle w:val="Kop1"/>
+        <w:rPr>
+          <w:rFonts w:eastAsia="Times New Roman"/>
+          <w:lang w:val="en-GB" w:eastAsia="nl-NL"/>
+        </w:rPr>
+      </w:pPr>
+      <w:r>
+        <w:rPr>
+          <w:rFonts w:eastAsia="Times New Roman"/>
           <w:lang w:val="en-GB" w:eastAsia="nl-NL"/>
         </w:rPr>
         <w:lastRenderedPageBreak/>
-        <w:t>be visual studios code. With this however, came their way of programming/lay-out conventions. Which I still follow to this day with proper indenting and order of operations.</w:t>
-      </w:r>
-    </w:p>
-    <w:p>
-      <w:pPr>
-        <w:spacing w:before="100" w:beforeAutospacing="1" w:after="100" w:afterAutospacing="1" w:line="240" w:lineRule="auto"/>
-        <w:rPr>
-          <w:rFonts w:ascii="Times New Roman" w:eastAsia="Times New Roman" w:hAnsi="Times New Roman" w:cs="Times New Roman"/>
-          <w:sz w:val="24"/>
-          <w:szCs w:val="24"/>
-          <w:lang w:val="en-GB" w:eastAsia="nl-NL"/>
-        </w:rPr>
-      </w:pPr>
-    </w:p>
-    <w:p>
-      <w:pPr>
-        <w:spacing w:before="100" w:beforeAutospacing="1" w:after="100" w:afterAutospacing="1" w:line="240" w:lineRule="auto"/>
-        <w:rPr>
-          <w:rFonts w:ascii="Times New Roman" w:eastAsia="Times New Roman" w:hAnsi="Times New Roman" w:cs="Times New Roman"/>
-          <w:sz w:val="24"/>
-          <w:szCs w:val="24"/>
-          <w:lang w:val="en-GB" w:eastAsia="nl-NL"/>
-        </w:rPr>
-      </w:pPr>
-      <w:r>
-        <w:rPr>
-          <w:rFonts w:ascii="Times New Roman" w:eastAsia="Times New Roman" w:hAnsi="Times New Roman" w:cs="Times New Roman"/>
-          <w:sz w:val="24"/>
-          <w:szCs w:val="24"/>
-          <w:lang w:val="en-GB" w:eastAsia="nl-NL"/>
-        </w:rPr>
-        <w:t>for each used source (per video/article):</w:t>
-      </w:r>
-      <w:r>
-        <w:rPr>
-          <w:rFonts w:ascii="Times New Roman" w:eastAsia="Times New Roman" w:hAnsi="Times New Roman" w:cs="Times New Roman"/>
-          <w:sz w:val="24"/>
-          <w:szCs w:val="24"/>
+        <w:t>F</w:t>
+      </w:r>
+      <w:r>
+        <w:rPr>
+          <w:rFonts w:eastAsia="Times New Roman"/>
+          <w:lang w:val="en-GB" w:eastAsia="nl-NL"/>
+        </w:rPr>
+        <w:t>or each used source (per video/article):</w:t>
+      </w:r>
+      <w:r>
+        <w:rPr>
+          <w:rFonts w:eastAsia="Times New Roman"/>
           <w:lang w:val="en-GB" w:eastAsia="nl-NL"/>
         </w:rPr>
         <w:t xml:space="preserve"> W3C EdX course</w:t>
@@ -845,55 +800,35 @@
           <w:szCs w:val="24"/>
           <w:lang w:val="en-GB" w:eastAsia="nl-NL"/>
         </w:rPr>
+        <w:t>- how did I implement this in my project</w:t>
+      </w:r>
+      <w:r>
+        <w:rPr>
+          <w:rFonts w:ascii="Times New Roman" w:eastAsia="Times New Roman" w:hAnsi="Times New Roman" w:cs="Times New Roman"/>
+          <w:sz w:val="24"/>
+          <w:szCs w:val="24"/>
+          <w:lang w:val="en-GB" w:eastAsia="nl-NL"/>
+        </w:rPr>
+        <w:t>/</w:t>
+      </w:r>
+      <w:r>
+        <w:rPr>
+          <w:rFonts w:ascii="Times New Roman" w:eastAsia="Times New Roman" w:hAnsi="Times New Roman" w:cs="Times New Roman"/>
+          <w:sz w:val="24"/>
+          <w:szCs w:val="24"/>
+          <w:lang w:val="en-GB" w:eastAsia="nl-NL"/>
+        </w:rPr>
+        <w:t>site:</w:t>
+      </w:r>
+      <w:r>
+        <w:rPr>
+          <w:rFonts w:ascii="Times New Roman" w:eastAsia="Times New Roman" w:hAnsi="Times New Roman" w:cs="Times New Roman"/>
+          <w:sz w:val="24"/>
+          <w:szCs w:val="24"/>
+          <w:lang w:val="en-GB" w:eastAsia="nl-NL"/>
+        </w:rPr>
         <w:t xml:space="preserve"> </w:t>
       </w:r>
-    </w:p>
-    <w:p>
-      <w:pPr>
-        <w:spacing w:before="100" w:beforeAutospacing="1" w:after="100" w:afterAutospacing="1" w:line="240" w:lineRule="auto"/>
-        <w:rPr>
-          <w:rFonts w:ascii="Times New Roman" w:eastAsia="Times New Roman" w:hAnsi="Times New Roman" w:cs="Times New Roman"/>
-          <w:sz w:val="24"/>
-          <w:szCs w:val="24"/>
-          <w:lang w:val="en-GB" w:eastAsia="nl-NL"/>
-        </w:rPr>
-      </w:pPr>
-      <w:r>
-        <w:rPr>
-          <w:rFonts w:ascii="Times New Roman" w:eastAsia="Times New Roman" w:hAnsi="Times New Roman" w:cs="Times New Roman"/>
-          <w:sz w:val="24"/>
-          <w:szCs w:val="24"/>
-          <w:lang w:val="en-GB" w:eastAsia="nl-NL"/>
-        </w:rPr>
-        <w:t>- how did I implement this in my project</w:t>
-      </w:r>
-      <w:r>
-        <w:rPr>
-          <w:rFonts w:ascii="Times New Roman" w:eastAsia="Times New Roman" w:hAnsi="Times New Roman" w:cs="Times New Roman"/>
-          <w:sz w:val="24"/>
-          <w:szCs w:val="24"/>
-          <w:lang w:val="en-GB" w:eastAsia="nl-NL"/>
-        </w:rPr>
-        <w:t>/</w:t>
-      </w:r>
-      <w:r>
-        <w:rPr>
-          <w:rFonts w:ascii="Times New Roman" w:eastAsia="Times New Roman" w:hAnsi="Times New Roman" w:cs="Times New Roman"/>
-          <w:sz w:val="24"/>
-          <w:szCs w:val="24"/>
-          <w:lang w:val="en-GB" w:eastAsia="nl-NL"/>
-        </w:rPr>
-        <w:t>site:</w:t>
-      </w:r>
-      <w:r>
-        <w:rPr>
-          <w:rFonts w:ascii="Times New Roman" w:eastAsia="Times New Roman" w:hAnsi="Times New Roman" w:cs="Times New Roman"/>
-          <w:sz w:val="24"/>
-          <w:szCs w:val="24"/>
-          <w:lang w:val="en-GB" w:eastAsia="nl-NL"/>
-        </w:rPr>
-        <w:t xml:space="preserve"> </w:t>
-      </w:r>
       <w:r>
         <w:rPr>
           <w:rFonts w:ascii="Times New Roman" w:eastAsia="Times New Roman" w:hAnsi="Times New Roman" w:cs="Times New Roman"/>
@@ -924,10 +859,59 @@
     </w:p>
     <w:p>
       <w:pPr>
+        <w:pStyle w:val="Kop1"/>
+        <w:rPr>
+          <w:rFonts w:eastAsia="Times New Roman"/>
+          <w:lang w:val="en-GB" w:eastAsia="nl-NL"/>
+        </w:rPr>
+      </w:pPr>
+      <w:r>
+        <w:rPr>
+          <w:rFonts w:eastAsia="Times New Roman"/>
+          <w:lang w:val="en-GB" w:eastAsia="nl-NL"/>
+        </w:rPr>
+        <w:t>Self-reflection in hindsight</w:t>
+      </w:r>
+    </w:p>
+    <w:p>
+      <w:pPr>
         <w:rPr>
           <w:lang w:val="en-GB"/>
         </w:rPr>
       </w:pPr>
+      <w:r>
+        <w:rPr>
+          <w:lang w:val="en-GB"/>
+        </w:rPr>
+        <w:t>In hindsight I look back on this project having remembered much of what I had forgotten, and learning a great deal more new information, information that I am now, in period 3 am using to create even better websites.</w:t>
+      </w:r>
+    </w:p>
+    <w:p>
+      <w:pPr>
+        <w:rPr>
+          <w:lang w:val="en-GB"/>
+        </w:rPr>
+      </w:pPr>
+      <w:r>
+        <w:rPr>
+          <w:lang w:val="en-GB"/>
+        </w:rPr>
+        <w:t>For me responsive design has always been in the back off my mind, with every single webpage I created, as such I created nearly everything with percentages. Building for screens like my own (1920x1080) to mobile smartphones such as the galaxy S5 (</w:t>
+      </w:r>
+      <w:r>
+        <w:rPr>
+          <w:lang w:val="en-GB"/>
+        </w:rPr>
+        <w:t>360x640).</w:t>
+      </w:r>
+      <w:bookmarkStart w:id="0" w:name="_GoBack"/>
+      <w:bookmarkEnd w:id="0"/>
+      <w:r>
+        <w:rPr>
+          <w:lang w:val="en-GB"/>
+        </w:rPr>
+        <w:t xml:space="preserve"> This has shifted by now to using the CSS3 flexbox and all its handy tools. </w:t>
+      </w:r>
     </w:p>
     <w:sectPr>
       <w:pgSz w:w="11906" w:h="16838"/>
@@ -1384,6 +1368,49 @@
     <w:name w:val="Normal"/>
     <w:qFormat/>
   </w:style>
+  <w:style w:type="paragraph" w:styleId="Kop1">
+    <w:name w:val="heading 1"/>
+    <w:basedOn w:val="Standaard"/>
+    <w:next w:val="Standaard"/>
+    <w:link w:val="Kop1Char"/>
+    <w:uiPriority w:val="9"/>
+    <w:qFormat/>
+    <w:rsid w:val="00CC36F0"/>
+    <w:pPr>
+      <w:keepNext/>
+      <w:keepLines/>
+      <w:spacing w:before="240" w:after="0"/>
+      <w:outlineLvl w:val="0"/>
+    </w:pPr>
+    <w:rPr>
+      <w:rFonts w:asciiTheme="majorHAnsi" w:eastAsiaTheme="majorEastAsia" w:hAnsiTheme="majorHAnsi" w:cstheme="majorBidi"/>
+      <w:color w:val="2E74B5" w:themeColor="accent1" w:themeShade="BF"/>
+      <w:sz w:val="32"/>
+      <w:szCs w:val="32"/>
+    </w:rPr>
+  </w:style>
+  <w:style w:type="paragraph" w:styleId="Kop2">
+    <w:name w:val="heading 2"/>
+    <w:basedOn w:val="Standaard"/>
+    <w:next w:val="Standaard"/>
+    <w:link w:val="Kop2Char"/>
+    <w:uiPriority w:val="9"/>
+    <w:unhideWhenUsed/>
+    <w:qFormat/>
+    <w:rsid w:val="00A337A8"/>
+    <w:pPr>
+      <w:keepNext/>
+      <w:keepLines/>
+      <w:spacing w:before="40" w:after="0"/>
+      <w:outlineLvl w:val="1"/>
+    </w:pPr>
+    <w:rPr>
+      <w:rFonts w:asciiTheme="majorHAnsi" w:eastAsiaTheme="majorEastAsia" w:hAnsiTheme="majorHAnsi" w:cstheme="majorBidi"/>
+      <w:color w:val="2E74B5" w:themeColor="accent1" w:themeShade="BF"/>
+      <w:sz w:val="26"/>
+      <w:szCs w:val="26"/>
+    </w:rPr>
+  </w:style>
   <w:style w:type="character" w:default="1" w:styleId="Standaardalinea-lettertype">
     <w:name w:val="Default Paragraph Font"/>
     <w:uiPriority w:val="1"/>
@@ -1482,6 +1509,66 @@
     <w:link w:val="Voettekst"/>
     <w:uiPriority w:val="99"/>
     <w:rsid w:val="00C63AD1"/>
+  </w:style>
+  <w:style w:type="character" w:customStyle="1" w:styleId="Kop1Char">
+    <w:name w:val="Kop 1 Char"/>
+    <w:basedOn w:val="Standaardalinea-lettertype"/>
+    <w:link w:val="Kop1"/>
+    <w:uiPriority w:val="9"/>
+    <w:rsid w:val="00CC36F0"/>
+    <w:rPr>
+      <w:rFonts w:asciiTheme="majorHAnsi" w:eastAsiaTheme="majorEastAsia" w:hAnsiTheme="majorHAnsi" w:cstheme="majorBidi"/>
+      <w:color w:val="2E74B5" w:themeColor="accent1" w:themeShade="BF"/>
+      <w:sz w:val="32"/>
+      <w:szCs w:val="32"/>
+    </w:rPr>
+  </w:style>
+  <w:style w:type="paragraph" w:styleId="Titel">
+    <w:name w:val="Title"/>
+    <w:basedOn w:val="Standaard"/>
+    <w:next w:val="Standaard"/>
+    <w:link w:val="TitelChar"/>
+    <w:uiPriority w:val="10"/>
+    <w:qFormat/>
+    <w:rsid w:val="00CC36F0"/>
+    <w:pPr>
+      <w:spacing w:after="0" w:line="240" w:lineRule="auto"/>
+      <w:contextualSpacing/>
+    </w:pPr>
+    <w:rPr>
+      <w:rFonts w:asciiTheme="majorHAnsi" w:eastAsiaTheme="majorEastAsia" w:hAnsiTheme="majorHAnsi" w:cstheme="majorBidi"/>
+      <w:spacing w:val="-10"/>
+      <w:kern w:val="28"/>
+      <w:sz w:val="56"/>
+      <w:szCs w:val="56"/>
+    </w:rPr>
+  </w:style>
+  <w:style w:type="character" w:customStyle="1" w:styleId="TitelChar">
+    <w:name w:val="Titel Char"/>
+    <w:basedOn w:val="Standaardalinea-lettertype"/>
+    <w:link w:val="Titel"/>
+    <w:uiPriority w:val="10"/>
+    <w:rsid w:val="00CC36F0"/>
+    <w:rPr>
+      <w:rFonts w:asciiTheme="majorHAnsi" w:eastAsiaTheme="majorEastAsia" w:hAnsiTheme="majorHAnsi" w:cstheme="majorBidi"/>
+      <w:spacing w:val="-10"/>
+      <w:kern w:val="28"/>
+      <w:sz w:val="56"/>
+      <w:szCs w:val="56"/>
+    </w:rPr>
+  </w:style>
+  <w:style w:type="character" w:customStyle="1" w:styleId="Kop2Char">
+    <w:name w:val="Kop 2 Char"/>
+    <w:basedOn w:val="Standaardalinea-lettertype"/>
+    <w:link w:val="Kop2"/>
+    <w:uiPriority w:val="9"/>
+    <w:rsid w:val="00A337A8"/>
+    <w:rPr>
+      <w:rFonts w:asciiTheme="majorHAnsi" w:eastAsiaTheme="majorEastAsia" w:hAnsiTheme="majorHAnsi" w:cstheme="majorBidi"/>
+      <w:color w:val="2E74B5" w:themeColor="accent1" w:themeShade="BF"/>
+      <w:sz w:val="26"/>
+      <w:szCs w:val="26"/>
+    </w:rPr>
   </w:style>
 </w:styles>
 </file>

</xml_diff>